<commit_message>
Refactor risk_pipeline.py to enhance feature engineering and model training processes. Update volatility label creation to use quartiles (Q1-Q4) instead of quantiles, and improve data cleaning methods. Introduce new LSTM model architecture with better regularization and training callbacks. Remove obsolete debug log files and update configuration settings for improved date ranges and sequence lengths.
</commit_message>
<xml_diff>
--- a/RiskPipeline Debug Log.docx
+++ b/RiskPipeline Debug Log.docx
@@ -108,12 +108,12 @@
         <w:tblLook w:val="04A0" w:firstRow="1" w:lastRow="0" w:firstColumn="1" w:lastColumn="0" w:noHBand="0" w:noVBand="1"/>
       </w:tblPr>
       <w:tblGrid>
-        <w:gridCol w:w="671"/>
-        <w:gridCol w:w="1384"/>
-        <w:gridCol w:w="2594"/>
-        <w:gridCol w:w="2613"/>
-        <w:gridCol w:w="715"/>
-        <w:gridCol w:w="1049"/>
+        <w:gridCol w:w="674"/>
+        <w:gridCol w:w="1393"/>
+        <w:gridCol w:w="2612"/>
+        <w:gridCol w:w="2632"/>
+        <w:gridCol w:w="719"/>
+        <w:gridCol w:w="996"/>
       </w:tblGrid>
       <w:tr>
         <w:trPr>
@@ -330,7 +330,21 @@
               <w:rPr>
                 <w:rFonts w:asciiTheme="majorHAnsi" w:hAnsiTheme="majorHAnsi" w:cs="Segoe UI Emoji"/>
               </w:rPr>
-              <w:t>Added auto_adjust=False in yf.download()</w:t>
+              <w:t xml:space="preserve">Added auto_adjust=False in </w:t>
+            </w:r>
+            <w:proofErr w:type="gramStart"/>
+            <w:r>
+              <w:rPr>
+                <w:rFonts w:asciiTheme="majorHAnsi" w:hAnsiTheme="majorHAnsi" w:cs="Segoe UI Emoji"/>
+              </w:rPr>
+              <w:t>yf.download</w:t>
+            </w:r>
+            <w:proofErr w:type="gramEnd"/>
+            <w:r>
+              <w:rPr>
+                <w:rFonts w:asciiTheme="majorHAnsi" w:hAnsiTheme="majorHAnsi" w:cs="Segoe UI Emoji"/>
+              </w:rPr>
+              <w:t>()</w:t>
             </w:r>
           </w:p>
         </w:tc>
@@ -589,7 +603,35 @@
               <w:rPr>
                 <w:rFonts w:asciiTheme="majorHAnsi" w:hAnsiTheme="majorHAnsi" w:cs="Segoe UI Emoji"/>
               </w:rPr>
-              <w:t>Skipped invalid Series with .dropna().empty checks</w:t>
+              <w:t xml:space="preserve">Skipped invalid Series </w:t>
+            </w:r>
+            <w:proofErr w:type="gramStart"/>
+            <w:r>
+              <w:rPr>
+                <w:rFonts w:asciiTheme="majorHAnsi" w:hAnsiTheme="majorHAnsi" w:cs="Segoe UI Emoji"/>
+              </w:rPr>
+              <w:t>with .dropna</w:t>
+            </w:r>
+            <w:proofErr w:type="gramEnd"/>
+            <w:r>
+              <w:rPr>
+                <w:rFonts w:asciiTheme="majorHAnsi" w:hAnsiTheme="majorHAnsi" w:cs="Segoe UI Emoji"/>
+              </w:rPr>
+              <w:t>(</w:t>
+            </w:r>
+            <w:proofErr w:type="gramStart"/>
+            <w:r>
+              <w:rPr>
+                <w:rFonts w:asciiTheme="majorHAnsi" w:hAnsiTheme="majorHAnsi" w:cs="Segoe UI Emoji"/>
+              </w:rPr>
+              <w:t>).empty</w:t>
+            </w:r>
+            <w:proofErr w:type="gramEnd"/>
+            <w:r>
+              <w:rPr>
+                <w:rFonts w:asciiTheme="majorHAnsi" w:hAnsiTheme="majorHAnsi" w:cs="Segoe UI Emoji"/>
+              </w:rPr>
+              <w:t xml:space="preserve"> checks</w:t>
             </w:r>
           </w:p>
         </w:tc>
@@ -848,7 +890,21 @@
               <w:rPr>
                 <w:rFonts w:asciiTheme="majorHAnsi" w:hAnsiTheme="majorHAnsi" w:cs="Segoe UI Emoji"/>
               </w:rPr>
-              <w:t>Started flattening columns using get_level_values()</w:t>
+              <w:t>Started flattening columns using get_level_</w:t>
+            </w:r>
+            <w:proofErr w:type="gramStart"/>
+            <w:r>
+              <w:rPr>
+                <w:rFonts w:asciiTheme="majorHAnsi" w:hAnsiTheme="majorHAnsi" w:cs="Segoe UI Emoji"/>
+              </w:rPr>
+              <w:t>values(</w:t>
+            </w:r>
+            <w:proofErr w:type="gramEnd"/>
+            <w:r>
+              <w:rPr>
+                <w:rFonts w:asciiTheme="majorHAnsi" w:hAnsiTheme="majorHAnsi" w:cs="Segoe UI Emoji"/>
+              </w:rPr>
+              <w:t>)</w:t>
             </w:r>
           </w:p>
         </w:tc>
@@ -977,7 +1033,21 @@
               <w:rPr>
                 <w:rFonts w:asciiTheme="majorHAnsi" w:hAnsiTheme="majorHAnsi" w:cs="Segoe UI Emoji"/>
               </w:rPr>
-              <w:t>Changed to df.columns.get_level_values(1) to get actual data fields</w:t>
+              <w:t>Changed to df.columns.get_level_</w:t>
+            </w:r>
+            <w:proofErr w:type="gramStart"/>
+            <w:r>
+              <w:rPr>
+                <w:rFonts w:asciiTheme="majorHAnsi" w:hAnsiTheme="majorHAnsi" w:cs="Segoe UI Emoji"/>
+              </w:rPr>
+              <w:t>values(</w:t>
+            </w:r>
+            <w:proofErr w:type="gramEnd"/>
+            <w:r>
+              <w:rPr>
+                <w:rFonts w:asciiTheme="majorHAnsi" w:hAnsiTheme="majorHAnsi" w:cs="Segoe UI Emoji"/>
+              </w:rPr>
+              <w:t>1) to get actual data fields</w:t>
             </w:r>
           </w:p>
         </w:tc>
@@ -1296,20 +1366,44 @@
               <w:cnfStyle w:val="000000100000" w:firstRow="0" w:lastRow="0" w:firstColumn="0" w:lastColumn="0" w:oddVBand="0" w:evenVBand="0" w:oddHBand="1" w:evenHBand="0" w:firstRowFirstColumn="0" w:firstRowLastColumn="0" w:lastRowFirstColumn="0" w:lastRowLastColumn="0"/>
             </w:pPr>
             <w:r>
-              <w:t>Wrong level of MultiIndex was being dropped (droplevel(1)), flattening to tickers only (e.g., 'AAPL') instead of expected price labels like 'Close'.</w:t>
-            </w:r>
-          </w:p>
-        </w:tc>
-        <w:tc>
-          <w:tcPr>
-            <w:tcW w:w="0" w:type="auto"/>
-          </w:tcPr>
-          <w:p>
-            <w:pPr>
-              <w:cnfStyle w:val="000000100000" w:firstRow="0" w:lastRow="0" w:firstColumn="0" w:lastColumn="0" w:oddVBand="0" w:evenVBand="0" w:oddHBand="1" w:evenHBand="0" w:firstRowFirstColumn="0" w:firstRowLastColumn="0" w:lastRowFirstColumn="0" w:lastRowLastColumn="0"/>
-            </w:pPr>
-            <w:r>
-              <w:t>Corrected logic in download_data() to drop level 0 instead (droplevel(0)). Added explicit validation that 'Close' or 'Adj Close' exists. This allows features to be computed and prevents crash at model training.</w:t>
+              <w:t>Wrong level of MultiIndex was being dropped (</w:t>
+            </w:r>
+            <w:proofErr w:type="gramStart"/>
+            <w:r>
+              <w:t>droplevel(</w:t>
+            </w:r>
+            <w:proofErr w:type="gramEnd"/>
+            <w:r>
+              <w:t>1)), flattening to tickers only (e.g., 'AAPL') instead of expected price labels like 'Close'.</w:t>
+            </w:r>
+          </w:p>
+        </w:tc>
+        <w:tc>
+          <w:tcPr>
+            <w:tcW w:w="0" w:type="auto"/>
+          </w:tcPr>
+          <w:p>
+            <w:pPr>
+              <w:cnfStyle w:val="000000100000" w:firstRow="0" w:lastRow="0" w:firstColumn="0" w:lastColumn="0" w:oddVBand="0" w:evenVBand="0" w:oddHBand="1" w:evenHBand="0" w:firstRowFirstColumn="0" w:firstRowLastColumn="0" w:lastRowFirstColumn="0" w:lastRowLastColumn="0"/>
+            </w:pPr>
+            <w:r>
+              <w:t>Corrected logic in download_</w:t>
+            </w:r>
+            <w:proofErr w:type="gramStart"/>
+            <w:r>
+              <w:t>data(</w:t>
+            </w:r>
+            <w:proofErr w:type="gramEnd"/>
+            <w:r>
+              <w:t>) to drop level 0 instead (</w:t>
+            </w:r>
+            <w:proofErr w:type="gramStart"/>
+            <w:r>
+              <w:t>droplevel(</w:t>
+            </w:r>
+            <w:proofErr w:type="gramEnd"/>
+            <w:r>
+              <w:t>0)). Added explicit validation that 'Close' or 'Adj Close' exists. This allows features to be computed and prevents crash at model training.</w:t>
             </w:r>
           </w:p>
         </w:tc>
@@ -1380,7 +1474,15 @@
               <w:cnfStyle w:val="000000000000" w:firstRow="0" w:lastRow="0" w:firstColumn="0" w:lastColumn="0" w:oddVBand="0" w:evenVBand="0" w:oddHBand="0" w:evenHBand="0" w:firstRowFirstColumn="0" w:firstRowLastColumn="0" w:lastRowFirstColumn="0" w:lastRowLastColumn="0"/>
             </w:pPr>
             <w:r>
-              <w:t>results_df passed to _generate_summary_report() does not contain a 'Task' column</w:t>
+              <w:t>results_df passed to _generate_summary_</w:t>
+            </w:r>
+            <w:proofErr w:type="gramStart"/>
+            <w:r>
+              <w:t>report(</w:t>
+            </w:r>
+            <w:proofErr w:type="gramEnd"/>
+            <w:r>
+              <w:t>) does not contain a 'Task' column</w:t>
             </w:r>
           </w:p>
         </w:tc>
@@ -1466,21 +1568,34 @@
             <w:pPr>
               <w:cnfStyle w:val="000000100000" w:firstRow="0" w:lastRow="0" w:firstColumn="0" w:lastColumn="0" w:oddVBand="0" w:evenVBand="0" w:oddHBand="1" w:evenHBand="0" w:firstRowFirstColumn="0" w:firstRowLastColumn="0" w:lastRowFirstColumn="0" w:lastRowLastColumn="0"/>
             </w:pPr>
-            <w:r>
-              <w:t>pipeline.results is empty or missing expected columns because no models were trained</w:t>
-            </w:r>
-          </w:p>
-        </w:tc>
-        <w:tc>
-          <w:tcPr>
-            <w:tcW w:w="0" w:type="auto"/>
-          </w:tcPr>
-          <w:p>
-            <w:pPr>
-              <w:cnfStyle w:val="000000100000" w:firstRow="0" w:lastRow="0" w:firstColumn="0" w:lastColumn="0" w:oddVBand="0" w:evenVBand="0" w:oddHBand="1" w:evenHBand="0" w:firstRowFirstColumn="0" w:firstRowLastColumn="0" w:lastRowFirstColumn="0" w:lastRowLastColumn="0"/>
-            </w:pPr>
-            <w:r>
-              <w:t>Add checks before plotting to skip if results_df.empty or 'Asset' not in columns</w:t>
+            <w:proofErr w:type="gramStart"/>
+            <w:r>
+              <w:t>pipeline.results</w:t>
+            </w:r>
+            <w:proofErr w:type="gramEnd"/>
+            <w:r>
+              <w:t xml:space="preserve"> is empty or missing expected columns because no models were trained</w:t>
+            </w:r>
+          </w:p>
+        </w:tc>
+        <w:tc>
+          <w:tcPr>
+            <w:tcW w:w="0" w:type="auto"/>
+          </w:tcPr>
+          <w:p>
+            <w:pPr>
+              <w:cnfStyle w:val="000000100000" w:firstRow="0" w:lastRow="0" w:firstColumn="0" w:lastColumn="0" w:oddVBand="0" w:evenVBand="0" w:oddHBand="1" w:evenHBand="0" w:firstRowFirstColumn="0" w:firstRowLastColumn="0" w:lastRowFirstColumn="0" w:lastRowLastColumn="0"/>
+            </w:pPr>
+            <w:r>
+              <w:t>Add checks before plotting to skip if results_</w:t>
+            </w:r>
+            <w:proofErr w:type="gramStart"/>
+            <w:r>
+              <w:t>df.empty</w:t>
+            </w:r>
+            <w:proofErr w:type="gramEnd"/>
+            <w:r>
+              <w:t xml:space="preserve"> or 'Asset' not in columns</w:t>
             </w:r>
           </w:p>
         </w:tc>
@@ -1555,7 +1670,15 @@
               <w:cnfStyle w:val="000000000000" w:firstRow="0" w:lastRow="0" w:firstColumn="0" w:lastColumn="0" w:oddVBand="0" w:evenVBand="0" w:oddHBand="0" w:evenHBand="0" w:firstRowFirstColumn="0" w:firstRowLastColumn="0" w:lastRowFirstColumn="0" w:lastRowLastColumn="0"/>
             </w:pPr>
             <w:r>
-              <w:t>Added results.empty check and skipped plotting if true</w:t>
+              <w:t xml:space="preserve">Added </w:t>
+            </w:r>
+            <w:proofErr w:type="gramStart"/>
+            <w:r>
+              <w:t>results.empty</w:t>
+            </w:r>
+            <w:proofErr w:type="gramEnd"/>
+            <w:r>
+              <w:t xml:space="preserve"> check and skipped plotting if true</w:t>
             </w:r>
           </w:p>
         </w:tc>
@@ -1731,7 +1854,15 @@
               <w:cnfStyle w:val="000000000000" w:firstRow="0" w:lastRow="0" w:firstColumn="0" w:lastColumn="0" w:oddVBand="0" w:evenVBand="0" w:oddHBand="0" w:evenHBand="0" w:firstRowFirstColumn="0" w:firstRowLastColumn="0" w:lastRowFirstColumn="0" w:lastRowLastColumn="0"/>
             </w:pPr>
             <w:r>
-              <w:t>Rewrote _evaluate_dl_model() with shape checks and safe error handling</w:t>
+              <w:t>Rewrote _evaluate_dl_</w:t>
+            </w:r>
+            <w:proofErr w:type="gramStart"/>
+            <w:r>
+              <w:t>model(</w:t>
+            </w:r>
+            <w:proofErr w:type="gramEnd"/>
+            <w:r>
+              <w:t>) with shape checks and safe error handling</w:t>
             </w:r>
           </w:p>
         </w:tc>
@@ -1902,7 +2033,15 @@
               <w:cnfStyle w:val="000000000000" w:firstRow="0" w:lastRow="0" w:firstColumn="0" w:lastColumn="0" w:oddVBand="0" w:evenVBand="0" w:oddHBand="0" w:evenHBand="0" w:firstRowFirstColumn="0" w:firstRowLastColumn="0" w:lastRowFirstColumn="0" w:lastRowLastColumn="0"/>
             </w:pPr>
             <w:r>
-              <w:t>Added missing column check in _generate_shap_analysis() and improved SHAP + result saving logic</w:t>
+              <w:t>Added missing column check in _generate_shap_</w:t>
+            </w:r>
+            <w:proofErr w:type="gramStart"/>
+            <w:r>
+              <w:t>analysis(</w:t>
+            </w:r>
+            <w:proofErr w:type="gramEnd"/>
+            <w:r>
+              <w:t>) and improved SHAP + result saving logic</w:t>
             </w:r>
           </w:p>
         </w:tc>
@@ -2057,20 +2196,52 @@
               <w:cnfStyle w:val="000000000000" w:firstRow="0" w:lastRow="0" w:firstColumn="0" w:lastColumn="0" w:oddVBand="0" w:evenVBand="0" w:oddHBand="0" w:evenHBand="0" w:firstRowFirstColumn="0" w:firstRowLastColumn="0" w:lastRowFirstColumn="0" w:lastRowLastColumn="0"/>
             </w:pPr>
             <w:r>
-              <w:t>_plot_radar_comparison() called plt.figure() inside subplot</w:t>
-            </w:r>
-          </w:p>
-        </w:tc>
-        <w:tc>
-          <w:tcPr>
-            <w:tcW w:w="0" w:type="auto"/>
-          </w:tcPr>
-          <w:p>
-            <w:pPr>
-              <w:cnfStyle w:val="000000000000" w:firstRow="0" w:lastRow="0" w:firstColumn="0" w:lastColumn="0" w:oddVBand="0" w:evenVBand="0" w:oddHBand="0" w:evenHBand="0" w:firstRowFirstColumn="0" w:firstRowLastColumn="0" w:lastRowFirstColumn="0" w:lastRowLastColumn="0"/>
-            </w:pPr>
-            <w:r>
-              <w:t>Fixed with ax.remove() and add_subplot()</w:t>
+              <w:t>_plot_radar_</w:t>
+            </w:r>
+            <w:proofErr w:type="gramStart"/>
+            <w:r>
+              <w:t>comparison(</w:t>
+            </w:r>
+            <w:proofErr w:type="gramEnd"/>
+            <w:r>
+              <w:t xml:space="preserve">) called </w:t>
+            </w:r>
+            <w:proofErr w:type="gramStart"/>
+            <w:r>
+              <w:t>plt.figure</w:t>
+            </w:r>
+            <w:proofErr w:type="gramEnd"/>
+            <w:r>
+              <w:t>() inside subplot</w:t>
+            </w:r>
+          </w:p>
+        </w:tc>
+        <w:tc>
+          <w:tcPr>
+            <w:tcW w:w="0" w:type="auto"/>
+          </w:tcPr>
+          <w:p>
+            <w:pPr>
+              <w:cnfStyle w:val="000000000000" w:firstRow="0" w:lastRow="0" w:firstColumn="0" w:lastColumn="0" w:oddVBand="0" w:evenVBand="0" w:oddHBand="0" w:evenHBand="0" w:firstRowFirstColumn="0" w:firstRowLastColumn="0" w:lastRowFirstColumn="0" w:lastRowLastColumn="0"/>
+            </w:pPr>
+            <w:r>
+              <w:t xml:space="preserve">Fixed with </w:t>
+            </w:r>
+            <w:proofErr w:type="gramStart"/>
+            <w:r>
+              <w:t>ax.remove</w:t>
+            </w:r>
+            <w:proofErr w:type="gramEnd"/>
+            <w:r>
+              <w:t>() and add_</w:t>
+            </w:r>
+            <w:proofErr w:type="gramStart"/>
+            <w:r>
+              <w:t>subplot(</w:t>
+            </w:r>
+            <w:proofErr w:type="gramEnd"/>
+            <w:r>
+              <w:t>)</w:t>
             </w:r>
           </w:p>
         </w:tc>
@@ -2140,8 +2311,13 @@
             <w:pPr>
               <w:cnfStyle w:val="000000100000" w:firstRow="0" w:lastRow="0" w:firstColumn="0" w:lastColumn="0" w:oddVBand="0" w:evenVBand="0" w:oddHBand="1" w:evenHBand="0" w:firstRowFirstColumn="0" w:firstRowLastColumn="0" w:lastRowFirstColumn="0" w:lastRowLastColumn="0"/>
             </w:pPr>
-            <w:r>
-              <w:t>data.pivot() crashes when duplicate Asset-Model combos exist</w:t>
+            <w:proofErr w:type="gramStart"/>
+            <w:r>
+              <w:t>data.pivot</w:t>
+            </w:r>
+            <w:proofErr w:type="gramEnd"/>
+            <w:r>
+              <w:t>() crashes when duplicate Asset-Model combos exist</w:t>
             </w:r>
           </w:p>
         </w:tc>
@@ -2808,7 +2984,15 @@
               <w:cnfStyle w:val="000000100000" w:firstRow="0" w:lastRow="0" w:firstColumn="0" w:lastColumn="0" w:oddVBand="0" w:evenVBand="0" w:oddHBand="1" w:evenHBand="0" w:firstRowFirstColumn="0" w:firstRowLastColumn="0" w:lastRowFirstColumn="0" w:lastRowLastColumn="0"/>
             </w:pPr>
             <w:r>
-              <w:t>ax.get_figure() returns None in some matplotlib contexts</w:t>
+              <w:t>ax.get_</w:t>
+            </w:r>
+            <w:proofErr w:type="gramStart"/>
+            <w:r>
+              <w:t>figure(</w:t>
+            </w:r>
+            <w:proofErr w:type="gramEnd"/>
+            <w:r>
+              <w:t>) returns None in some matplotlib contexts</w:t>
             </w:r>
           </w:p>
         </w:tc>
@@ -3041,33 +3225,47 @@
               <w:t>✅</w:t>
             </w:r>
             <w:r>
-              <w:t xml:space="preserve"> Store training feature list from scaler.feature_names_in_</w:t>
-            </w:r>
-          </w:p>
-        </w:tc>
-        <w:tc>
-          <w:tcPr>
-            <w:tcW w:w="0" w:type="auto"/>
-          </w:tcPr>
-          <w:p>
-            <w:pPr>
-              <w:cnfStyle w:val="000000100000" w:firstRow="0" w:lastRow="0" w:firstColumn="0" w:lastColumn="0" w:oddVBand="0" w:evenVBand="0" w:oddHBand="1" w:evenHBand="0" w:firstRowFirstColumn="0" w:firstRowLastColumn="0" w:lastRowFirstColumn="0" w:lastRowLastColumn="0"/>
-            </w:pPr>
-            <w:r>
-              <w:t>BUG-029</w:t>
-            </w:r>
-          </w:p>
-        </w:tc>
-        <w:tc>
-          <w:tcPr>
-            <w:tcW w:w="0" w:type="auto"/>
-          </w:tcPr>
-          <w:p>
-            <w:pPr>
-              <w:cnfStyle w:val="000000100000" w:firstRow="0" w:lastRow="0" w:firstColumn="0" w:lastColumn="0" w:oddVBand="0" w:evenVBand="0" w:oddHBand="1" w:evenHBand="0" w:firstRowFirstColumn="0" w:firstRowLastColumn="0" w:lastRowFirstColumn="0" w:lastRowLastColumn="0"/>
-            </w:pPr>
-            <w:r>
-              <w:t>SHAP feature mismatch between training and analysis</w:t>
+              <w:t xml:space="preserve"> Store training feature list from </w:t>
+            </w:r>
+            <w:proofErr w:type="gramStart"/>
+            <w:r>
+              <w:t>scaler.feature</w:t>
+            </w:r>
+            <w:proofErr w:type="gramEnd"/>
+            <w:r>
+              <w:t>_names_in_</w:t>
+            </w:r>
+          </w:p>
+        </w:tc>
+        <w:tc>
+          <w:tcPr>
+            <w:tcW w:w="0" w:type="auto"/>
+          </w:tcPr>
+          <w:p>
+            <w:pPr>
+              <w:cnfStyle w:val="000000100000" w:firstRow="0" w:lastRow="0" w:firstColumn="0" w:lastColumn="0" w:oddVBand="0" w:evenVBand="0" w:oddHBand="1" w:evenHBand="0" w:firstRowFirstColumn="0" w:firstRowLastColumn="0" w:lastRowFirstColumn="0" w:lastRowLastColumn="0"/>
+            </w:pPr>
+            <w:r>
+              <w:t>26-MAY</w:t>
+            </w:r>
+          </w:p>
+        </w:tc>
+        <w:tc>
+          <w:tcPr>
+            <w:tcW w:w="0" w:type="auto"/>
+          </w:tcPr>
+          <w:p>
+            <w:pPr>
+              <w:cnfStyle w:val="000000100000" w:firstRow="0" w:lastRow="0" w:firstColumn="0" w:lastColumn="0" w:oddVBand="0" w:evenVBand="0" w:oddHBand="1" w:evenHBand="0" w:firstRowFirstColumn="0" w:firstRowLastColumn="0" w:lastRowFirstColumn="0" w:lastRowLastColumn="0"/>
+            </w:pPr>
+            <w:r>
+              <w:rPr>
+                <w:rFonts w:ascii="Segoe UI Emoji" w:hAnsi="Segoe UI Emoji" w:cs="Segoe UI Emoji"/>
+              </w:rPr>
+              <w:t>🔧</w:t>
+            </w:r>
+            <w:r>
+              <w:t xml:space="preserve"> FIX APPLIED</w:t>
             </w:r>
           </w:p>
         </w:tc>
@@ -3078,36 +3276,68 @@
             <w:cnfStyle w:val="001000000000" w:firstRow="0" w:lastRow="0" w:firstColumn="1" w:lastColumn="0" w:oddVBand="0" w:evenVBand="0" w:oddHBand="0" w:evenHBand="0" w:firstRowFirstColumn="0" w:firstRowLastColumn="0" w:lastRowFirstColumn="0" w:lastRowLastColumn="0"/>
             <w:tcW w:w="0" w:type="auto"/>
           </w:tcPr>
-          <w:p/>
-        </w:tc>
-        <w:tc>
-          <w:tcPr>
-            <w:tcW w:w="0" w:type="auto"/>
-          </w:tcPr>
-          <w:p>
-            <w:pPr>
-              <w:cnfStyle w:val="000000000000" w:firstRow="0" w:lastRow="0" w:firstColumn="0" w:lastColumn="0" w:oddVBand="0" w:evenVBand="0" w:oddHBand="0" w:evenHBand="0" w:firstRowFirstColumn="0" w:firstRowLastColumn="0" w:lastRowFirstColumn="0" w:lastRowLastColumn="0"/>
-            </w:pPr>
-          </w:p>
-        </w:tc>
-        <w:tc>
-          <w:tcPr>
-            <w:tcW w:w="0" w:type="auto"/>
-          </w:tcPr>
-          <w:p>
-            <w:pPr>
-              <w:cnfStyle w:val="000000000000" w:firstRow="0" w:lastRow="0" w:firstColumn="0" w:lastColumn="0" w:oddVBand="0" w:evenVBand="0" w:oddHBand="0" w:evenHBand="0" w:firstRowFirstColumn="0" w:firstRowLastColumn="0" w:lastRowFirstColumn="0" w:lastRowLastColumn="0"/>
-            </w:pPr>
-          </w:p>
-        </w:tc>
-        <w:tc>
-          <w:tcPr>
-            <w:tcW w:w="0" w:type="auto"/>
-          </w:tcPr>
-          <w:p>
-            <w:pPr>
-              <w:cnfStyle w:val="000000000000" w:firstRow="0" w:lastRow="0" w:firstColumn="0" w:lastColumn="0" w:oddVBand="0" w:evenVBand="0" w:oddHBand="0" w:evenHBand="0" w:firstRowFirstColumn="0" w:firstRowLastColumn="0" w:lastRowFirstColumn="0" w:lastRowLastColumn="0"/>
-            </w:pPr>
+          <w:p>
+            <w:r>
+              <w:t>BUG-030</w:t>
+            </w:r>
+          </w:p>
+        </w:tc>
+        <w:tc>
+          <w:tcPr>
+            <w:tcW w:w="0" w:type="auto"/>
+          </w:tcPr>
+          <w:p>
+            <w:pPr>
+              <w:cnfStyle w:val="000000000000" w:firstRow="0" w:lastRow="0" w:firstColumn="0" w:lastColumn="0" w:oddVBand="0" w:evenVBand="0" w:oddHBand="0" w:evenHBand="0" w:firstRowFirstColumn="0" w:firstRowLastColumn="0" w:lastRowFirstColumn="0" w:lastRowLastColumn="0"/>
+            </w:pPr>
+            <w:r>
+              <w:t>NameError: name 'mplstyle' is not defined</w:t>
+            </w:r>
+          </w:p>
+        </w:tc>
+        <w:tc>
+          <w:tcPr>
+            <w:tcW w:w="0" w:type="auto"/>
+          </w:tcPr>
+          <w:p>
+            <w:pPr>
+              <w:cnfStyle w:val="000000000000" w:firstRow="0" w:lastRow="0" w:firstColumn="0" w:lastColumn="0" w:oddVBand="0" w:evenVBand="0" w:oddHBand="0" w:evenHBand="0" w:firstRowFirstColumn="0" w:firstRowLastColumn="0" w:lastRowFirstColumn="0" w:lastRowLastColumn="0"/>
+            </w:pPr>
+            <w:r>
+              <w:t xml:space="preserve">mplstyle.use('fast') called at the top of visualization.py before import </w:t>
+            </w:r>
+            <w:proofErr w:type="gramStart"/>
+            <w:r>
+              <w:t>matplotlib.style</w:t>
+            </w:r>
+            <w:proofErr w:type="gramEnd"/>
+          </w:p>
+        </w:tc>
+        <w:tc>
+          <w:tcPr>
+            <w:tcW w:w="0" w:type="auto"/>
+          </w:tcPr>
+          <w:p>
+            <w:pPr>
+              <w:cnfStyle w:val="000000000000" w:firstRow="0" w:lastRow="0" w:firstColumn="0" w:lastColumn="0" w:oddVBand="0" w:evenVBand="0" w:oddHBand="0" w:evenHBand="0" w:firstRowFirstColumn="0" w:firstRowLastColumn="0" w:lastRowFirstColumn="0" w:lastRowLastColumn="0"/>
+            </w:pPr>
+            <w:r>
+              <w:rPr>
+                <w:rFonts w:ascii="Segoe UI Emoji" w:hAnsi="Segoe UI Emoji" w:cs="Segoe UI Emoji"/>
+              </w:rPr>
+              <w:t>✅</w:t>
+            </w:r>
+            <w:r>
+              <w:t xml:space="preserve"> Move import </w:t>
+            </w:r>
+            <w:proofErr w:type="gramStart"/>
+            <w:r>
+              <w:t>matplotlib.style</w:t>
+            </w:r>
+            <w:proofErr w:type="gramEnd"/>
+            <w:r>
+              <w:t xml:space="preserve"> as mplstyle to top of file</w:t>
+            </w:r>
           </w:p>
         </w:tc>
         <w:tc>
@@ -4019,7 +4249,15 @@
               <w:cnfStyle w:val="000000100000" w:firstRow="0" w:lastRow="0" w:firstColumn="0" w:lastColumn="0" w:oddVBand="0" w:evenVBand="0" w:oddHBand="1" w:evenHBand="0" w:firstRowFirstColumn="0" w:firstRowLastColumn="0" w:lastRowFirstColumn="0" w:lastRowLastColumn="0"/>
             </w:pPr>
             <w:r>
-              <w:t>Added auto_adjust=False and handled MultiIndex correctly with .droplevel(0)</w:t>
+              <w:t xml:space="preserve">Added auto_adjust=False and handled MultiIndex correctly </w:t>
+            </w:r>
+            <w:proofErr w:type="gramStart"/>
+            <w:r>
+              <w:t>with .droplevel</w:t>
+            </w:r>
+            <w:proofErr w:type="gramEnd"/>
+            <w:r>
+              <w:t>(0)</w:t>
             </w:r>
           </w:p>
         </w:tc>

</xml_diff>